<commit_message>
added UML to GDD
</commit_message>
<xml_diff>
--- a/CnD GDD v1.0.docx
+++ b/CnD GDD v1.0.docx
@@ -1669,13 +1669,214 @@
           </wp:inline>
         </w:drawing>
       </w:r>
+    </w:p>
+    <w:p>
+      <w:pPr>
+        <w:pStyle w:val="ListParagraph"/>
+        <w:ind w:left="1440"/>
+        <w:rPr>
+          <w:sz w:val="24"/>
+          <w:szCs w:val="32"/>
+        </w:rPr>
+      </w:pPr>
+    </w:p>
+    <w:p>
+      <w:pPr>
+        <w:pStyle w:val="ListParagraph"/>
+        <w:numPr>
+          <w:ilvl w:val="0"/>
+          <w:numId w:val="2"/>
+        </w:numPr>
+        <w:rPr>
+          <w:sz w:val="40"/>
+          <w:szCs w:val="32"/>
+        </w:rPr>
+      </w:pPr>
+      <w:r>
+        <w:rPr>
+          <w:sz w:val="40"/>
+          <w:szCs w:val="32"/>
+        </w:rPr>
+        <w:t>Story</w:t>
+      </w:r>
+    </w:p>
+    <w:p>
+      <w:pPr>
+        <w:pStyle w:val="ListParagraph"/>
+        <w:rPr>
+          <w:sz w:val="24"/>
+          <w:szCs w:val="32"/>
+        </w:rPr>
+      </w:pPr>
+    </w:p>
+    <w:p>
+      <w:pPr>
+        <w:pStyle w:val="ListParagraph"/>
+        <w:ind w:firstLine="720"/>
+        <w:rPr>
+          <w:sz w:val="24"/>
+          <w:szCs w:val="32"/>
+        </w:rPr>
+      </w:pPr>
+      <w:r>
+        <w:rPr>
+          <w:sz w:val="24"/>
+          <w:szCs w:val="32"/>
+        </w:rPr>
+        <w:t xml:space="preserve">The player started as a simple grave looter (a widely accepted trade in these parts, as the ancestors were thought to have lived </w:t>
+      </w:r>
+      <w:r>
+        <w:rPr>
+          <w:sz w:val="24"/>
+          <w:szCs w:val="32"/>
+        </w:rPr>
+        <w:t xml:space="preserve">is whorish splendor and wastefulness) but the entryway to this crypt </w:t>
+      </w:r>
+      <w:r>
+        <w:rPr>
+          <w:sz w:val="24"/>
+          <w:szCs w:val="32"/>
+        </w:rPr>
+        <w:t xml:space="preserve">crumbled when a large tombstone was knocked over. Faced with nowhere to go but down, the adventurer hopes to find enough power to </w:t>
+      </w:r>
+      <w:r>
+        <w:rPr>
+          <w:sz w:val="24"/>
+          <w:szCs w:val="32"/>
+        </w:rPr>
+        <w:t>make it to a way out, or make on of their own…</w:t>
+      </w:r>
+    </w:p>
+    <w:p>
+      <w:pPr>
+        <w:pStyle w:val="ListParagraph"/>
+        <w:ind w:firstLine="720"/>
+        <w:rPr>
+          <w:sz w:val="24"/>
+          <w:szCs w:val="32"/>
+        </w:rPr>
+      </w:pPr>
+    </w:p>
+    <w:p>
+      <w:pPr>
+        <w:pStyle w:val="ListParagraph"/>
+        <w:numPr>
+          <w:ilvl w:val="0"/>
+          <w:numId w:val="2"/>
+        </w:numPr>
+        <w:rPr>
+          <w:sz w:val="40"/>
+          <w:szCs w:val="32"/>
+        </w:rPr>
+      </w:pPr>
+      <w:r>
+        <w:rPr>
+          <w:sz w:val="40"/>
+          <w:szCs w:val="32"/>
+        </w:rPr>
+        <w:t>Technical</w:t>
+      </w:r>
+    </w:p>
+    <w:p>
+      <w:pPr>
+        <w:pStyle w:val="ListParagraph"/>
+        <w:rPr>
+          <w:sz w:val="24"/>
+          <w:szCs w:val="32"/>
+        </w:rPr>
+      </w:pPr>
+    </w:p>
+    <w:p>
+      <w:pPr>
+        <w:pStyle w:val="ListParagraph"/>
+        <w:ind w:firstLine="720"/>
+        <w:rPr>
+          <w:sz w:val="24"/>
+          <w:szCs w:val="32"/>
+        </w:rPr>
+      </w:pPr>
+      <w:r>
+        <w:rPr>
+          <w:sz w:val="24"/>
+          <w:szCs w:val="32"/>
+        </w:rPr>
+        <w:lastRenderedPageBreak/>
+        <w:t>C&amp;D is orthographic top-down, this means that there is no need for complicated physics systems as there will be no vertical mobility.</w:t>
+      </w:r>
+      <w:r>
+        <w:rPr>
+          <w:sz w:val="24"/>
+          <w:szCs w:val="32"/>
+        </w:rPr>
+        <w:t xml:space="preserve"> Following is the UML for the project:</w:t>
+      </w:r>
+    </w:p>
+    <w:p>
+      <w:pPr>
+        <w:rPr>
+          <w:sz w:val="24"/>
+          <w:szCs w:val="32"/>
+        </w:rPr>
+      </w:pPr>
       <w:bookmarkStart w:id="0" w:name="_GoBack"/>
       <w:bookmarkEnd w:id="0"/>
-    </w:p>
-    <w:p>
-      <w:pPr>
-        <w:pStyle w:val="ListParagraph"/>
-        <w:ind w:left="1440"/>
+      <w:r>
+        <w:rPr>
+          <w:noProof/>
+        </w:rPr>
+        <w:drawing>
+          <wp:inline distT="0" distB="0" distL="0" distR="0" wp14:anchorId="5EE8439A" wp14:editId="4D59AC27">
+            <wp:extent cx="5892800" cy="6411568"/>
+            <wp:effectExtent l="0" t="0" r="0" b="8890"/>
+            <wp:docPr id="3" name="Picture 3"/>
+            <wp:cNvGraphicFramePr>
+              <a:graphicFrameLocks xmlns:a="http://schemas.openxmlformats.org/drawingml/2006/main" noChangeAspect="1"/>
+            </wp:cNvGraphicFramePr>
+            <a:graphic xmlns:a="http://schemas.openxmlformats.org/drawingml/2006/main">
+              <a:graphicData uri="http://schemas.openxmlformats.org/drawingml/2006/picture">
+                <pic:pic xmlns:pic="http://schemas.openxmlformats.org/drawingml/2006/picture">
+                  <pic:nvPicPr>
+                    <pic:cNvPr id="0" name="Picture 1"/>
+                    <pic:cNvPicPr>
+                      <a:picLocks noChangeAspect="1" noChangeArrowheads="1"/>
+                    </pic:cNvPicPr>
+                  </pic:nvPicPr>
+                  <pic:blipFill>
+                    <a:blip r:embed="rId8" cstate="print">
+                      <a:extLst>
+                        <a:ext uri="{28A0092B-C50C-407E-A947-70E740481C1C}">
+                          <a14:useLocalDpi xmlns:a14="http://schemas.microsoft.com/office/drawing/2010/main" val="0"/>
+                        </a:ext>
+                      </a:extLst>
+                    </a:blip>
+                    <a:srcRect/>
+                    <a:stretch>
+                      <a:fillRect/>
+                    </a:stretch>
+                  </pic:blipFill>
+                  <pic:spPr bwMode="auto">
+                    <a:xfrm>
+                      <a:off x="0" y="0"/>
+                      <a:ext cx="5894751" cy="6413691"/>
+                    </a:xfrm>
+                    <a:prstGeom prst="rect">
+                      <a:avLst/>
+                    </a:prstGeom>
+                    <a:noFill/>
+                    <a:ln>
+                      <a:noFill/>
+                    </a:ln>
+                  </pic:spPr>
+                </pic:pic>
+              </a:graphicData>
+            </a:graphic>
+          </wp:inline>
+        </w:drawing>
+      </w:r>
+    </w:p>
+    <w:p>
+      <w:pPr>
+        <w:pStyle w:val="ListParagraph"/>
         <w:rPr>
           <w:sz w:val="24"/>
           <w:szCs w:val="32"/>
@@ -1699,139 +1900,6 @@
           <w:sz w:val="40"/>
           <w:szCs w:val="32"/>
         </w:rPr>
-        <w:t>Story</w:t>
-      </w:r>
-    </w:p>
-    <w:p>
-      <w:pPr>
-        <w:pStyle w:val="ListParagraph"/>
-        <w:rPr>
-          <w:sz w:val="24"/>
-          <w:szCs w:val="32"/>
-        </w:rPr>
-      </w:pPr>
-    </w:p>
-    <w:p>
-      <w:pPr>
-        <w:pStyle w:val="ListParagraph"/>
-        <w:ind w:firstLine="720"/>
-        <w:rPr>
-          <w:sz w:val="24"/>
-          <w:szCs w:val="32"/>
-        </w:rPr>
-      </w:pPr>
-      <w:r>
-        <w:rPr>
-          <w:sz w:val="24"/>
-          <w:szCs w:val="32"/>
-        </w:rPr>
-        <w:t xml:space="preserve">The player started as a simple grave looter (a widely accepted trade in these parts, as the ancestors were thought to have lived </w:t>
-      </w:r>
-      <w:r>
-        <w:rPr>
-          <w:sz w:val="24"/>
-          <w:szCs w:val="32"/>
-        </w:rPr>
-        <w:t xml:space="preserve">is whorish splendor and wastefulness) but the entryway to this crypt </w:t>
-      </w:r>
-      <w:r>
-        <w:rPr>
-          <w:sz w:val="24"/>
-          <w:szCs w:val="32"/>
-        </w:rPr>
-        <w:t xml:space="preserve">crumbled when a large tombstone was knocked over. Faced with nowhere to go but down, the adventurer hopes to find enough power to </w:t>
-      </w:r>
-      <w:r>
-        <w:rPr>
-          <w:sz w:val="24"/>
-          <w:szCs w:val="32"/>
-        </w:rPr>
-        <w:t>make it to a way out, or make on of their own…</w:t>
-      </w:r>
-    </w:p>
-    <w:p>
-      <w:pPr>
-        <w:pStyle w:val="ListParagraph"/>
-        <w:ind w:firstLine="720"/>
-        <w:rPr>
-          <w:sz w:val="24"/>
-          <w:szCs w:val="32"/>
-        </w:rPr>
-      </w:pPr>
-    </w:p>
-    <w:p>
-      <w:pPr>
-        <w:pStyle w:val="ListParagraph"/>
-        <w:numPr>
-          <w:ilvl w:val="0"/>
-          <w:numId w:val="2"/>
-        </w:numPr>
-        <w:rPr>
-          <w:sz w:val="40"/>
-          <w:szCs w:val="32"/>
-        </w:rPr>
-      </w:pPr>
-      <w:r>
-        <w:rPr>
-          <w:sz w:val="40"/>
-          <w:szCs w:val="32"/>
-        </w:rPr>
-        <w:t>Technical</w:t>
-      </w:r>
-    </w:p>
-    <w:p>
-      <w:pPr>
-        <w:pStyle w:val="ListParagraph"/>
-        <w:rPr>
-          <w:sz w:val="24"/>
-          <w:szCs w:val="32"/>
-        </w:rPr>
-      </w:pPr>
-    </w:p>
-    <w:p>
-      <w:pPr>
-        <w:pStyle w:val="ListParagraph"/>
-        <w:ind w:firstLine="720"/>
-        <w:rPr>
-          <w:sz w:val="24"/>
-          <w:szCs w:val="32"/>
-        </w:rPr>
-      </w:pPr>
-      <w:r>
-        <w:rPr>
-          <w:sz w:val="24"/>
-          <w:szCs w:val="32"/>
-        </w:rPr>
-        <w:lastRenderedPageBreak/>
-        <w:t>C&amp;D is orthographic top-down, this means that there is no need for complicated physics systems as there will be no vertical mobility.</w:t>
-      </w:r>
-    </w:p>
-    <w:p>
-      <w:pPr>
-        <w:pStyle w:val="ListParagraph"/>
-        <w:rPr>
-          <w:sz w:val="24"/>
-          <w:szCs w:val="32"/>
-        </w:rPr>
-      </w:pPr>
-    </w:p>
-    <w:p>
-      <w:pPr>
-        <w:pStyle w:val="ListParagraph"/>
-        <w:numPr>
-          <w:ilvl w:val="0"/>
-          <w:numId w:val="2"/>
-        </w:numPr>
-        <w:rPr>
-          <w:sz w:val="40"/>
-          <w:szCs w:val="32"/>
-        </w:rPr>
-      </w:pPr>
-      <w:r>
-        <w:rPr>
-          <w:sz w:val="40"/>
-          <w:szCs w:val="32"/>
-        </w:rPr>
         <w:t>Timeline</w:t>
       </w:r>
     </w:p>
@@ -1872,6 +1940,7 @@
           <w:sz w:val="32"/>
           <w:szCs w:val="32"/>
         </w:rPr>
+        <w:lastRenderedPageBreak/>
         <w:t>Pre-Production – (1 week)</w:t>
       </w:r>
     </w:p>
@@ -3090,7 +3159,7 @@
 </file>
 
 <file path=customXml/itemProps1.xml><?xml version="1.0" encoding="utf-8"?>
-<ds:datastoreItem xmlns:ds="http://schemas.openxmlformats.org/officeDocument/2006/customXml" ds:itemID="{8792EC31-7197-4A1B-B837-BDDBC184CCD2}">
+<ds:datastoreItem xmlns:ds="http://schemas.openxmlformats.org/officeDocument/2006/customXml" ds:itemID="{CA90769F-A794-4096-9A96-C73395F09D46}">
   <ds:schemaRefs>
     <ds:schemaRef ds:uri="http://schemas.openxmlformats.org/officeDocument/2006/bibliography"/>
   </ds:schemaRefs>

</xml_diff>